<commit_message>
shared files slackware ok
</commit_message>
<xml_diff>
--- a/Laboratorios/Laboratorio 7/Parte II/Laboratorio No7b.docx
+++ b/Laboratorios/Laboratorio 7/Parte II/Laboratorio No7b.docx
@@ -1,6 +1,6 @@
 
 <file path=word/document.xml><?xml version="1.0" encoding="utf-8"?>
-<w:document xmlns:wpc="http://schemas.microsoft.com/office/word/2010/wordprocessingCanvas" xmlns:cx="http://schemas.microsoft.com/office/drawing/2014/chartex" xmlns:cx1="http://schemas.microsoft.com/office/drawing/2015/9/8/chartex" xmlns:cx2="http://schemas.microsoft.com/office/drawing/2015/10/21/chartex" xmlns:cx3="http://schemas.microsoft.com/office/drawing/2016/5/9/chartex" xmlns:cx4="http://schemas.microsoft.com/office/drawing/2016/5/10/chartex" xmlns:cx5="http://schemas.microsoft.com/office/drawing/2016/5/11/chartex" xmlns:cx6="http://schemas.microsoft.com/office/drawing/2016/5/12/chartex" xmlns:cx7="http://schemas.microsoft.com/office/drawing/2016/5/13/chartex" xmlns:cx8="http://schemas.microsoft.com/office/drawing/2016/5/14/chartex" xmlns:mc="http://schemas.openxmlformats.org/markup-compatibility/2006" xmlns:aink="http://schemas.microsoft.com/office/drawing/2016/ink" xmlns:am3d="http://schemas.microsoft.com/office/drawing/2017/model3d" xmlns:o="urn:schemas-microsoft-com:office:office" xmlns:r="http://schemas.openxmlformats.org/officeDocument/2006/relationships" xmlns:m="http://schemas.openxmlformats.org/officeDocument/2006/math" xmlns:v="urn:schemas-microsoft-com:vml" xmlns:wp14="http://schemas.microsoft.com/office/word/2010/wordprocessingDrawing" xmlns:wp="http://schemas.openxmlformats.org/drawingml/2006/wordprocessingDrawing" xmlns:w10="urn:schemas-microsoft-com:office:word" xmlns:w="http://schemas.openxmlformats.org/wordprocessingml/2006/main" xmlns:w14="http://schemas.microsoft.com/office/word/2010/wordml" xmlns:w15="http://schemas.microsoft.com/office/word/2012/wordml" xmlns:w16cex="http://schemas.microsoft.com/office/word/2018/wordml/cex" xmlns:w16cid="http://schemas.microsoft.com/office/word/2016/wordml/cid" xmlns:w16="http://schemas.microsoft.com/office/word/2018/wordml" xmlns:w16sdtdh="http://schemas.microsoft.com/office/word/2020/wordml/sdtdatahash" xmlns:w16se="http://schemas.microsoft.com/office/word/2015/wordml/symex" xmlns:wpg="http://schemas.microsoft.com/office/word/2010/wordprocessingGroup" xmlns:wpi="http://schemas.microsoft.com/office/word/2010/wordprocessingInk" xmlns:wne="http://schemas.microsoft.com/office/word/2006/wordml" xmlns:wps="http://schemas.microsoft.com/office/word/2010/wordprocessingShape" mc:Ignorable="w14 w15 w16se w16cid w16 w16cex w16sdtdh wp14">
+<w:document xmlns:wpc="http://schemas.microsoft.com/office/word/2010/wordprocessingCanvas" xmlns:cx="http://schemas.microsoft.com/office/drawing/2014/chartex" xmlns:mc="http://schemas.openxmlformats.org/markup-compatibility/2006" xmlns:o="urn:schemas-microsoft-com:office:office" xmlns:r="http://schemas.openxmlformats.org/officeDocument/2006/relationships" xmlns:m="http://schemas.openxmlformats.org/officeDocument/2006/math" xmlns:v="urn:schemas-microsoft-com:vml" xmlns:wp14="http://schemas.microsoft.com/office/word/2010/wordprocessingDrawing" xmlns:wp="http://schemas.openxmlformats.org/drawingml/2006/wordprocessingDrawing" xmlns:w10="urn:schemas-microsoft-com:office:word" xmlns:w="http://schemas.openxmlformats.org/wordprocessingml/2006/main" xmlns:w14="http://schemas.microsoft.com/office/word/2010/wordml" xmlns:w15="http://schemas.microsoft.com/office/word/2012/wordml" xmlns:w16se="http://schemas.microsoft.com/office/word/2015/wordml/symex" xmlns:wpg="http://schemas.microsoft.com/office/word/2010/wordprocessingGroup" xmlns:wpi="http://schemas.microsoft.com/office/word/2010/wordprocessingInk" xmlns:wne="http://schemas.microsoft.com/office/word/2006/wordml" xmlns:wps="http://schemas.microsoft.com/office/word/2010/wordprocessingShape" mc:Ignorable="w14 w15 w16se wp14">
   <w:body>
     <w:p>
       <w:pPr>
@@ -3007,8 +3007,19 @@
           <w:szCs w:val="20"/>
           <w:lang w:val="es-US"/>
         </w:rPr>
-        <w:t xml:space="preserve"> usando Wireshark</w:t>
-      </w:r>
+        <w:t xml:space="preserve"> usando </w:t>
+      </w:r>
+      <w:proofErr w:type="spellStart"/>
+      <w:r>
+        <w:rPr>
+          <w:rFonts w:ascii="Trebuchet MS" w:eastAsia="Trebuchet MS" w:hAnsi="Trebuchet MS" w:cs="Trebuchet MS"/>
+          <w:sz w:val="20"/>
+          <w:szCs w:val="20"/>
+          <w:lang w:val="es-US"/>
+        </w:rPr>
+        <w:t>Wireshark</w:t>
+      </w:r>
+      <w:proofErr w:type="spellEnd"/>
     </w:p>
     <w:p>
       <w:pPr>
@@ -3677,6 +3688,15 @@
           <w:lang w:val="es-US"/>
         </w:rPr>
       </w:pPr>
+      <w:r>
+        <w:rPr>
+          <w:rFonts w:ascii="Trebuchet MS" w:eastAsia="Trebuchet MS" w:hAnsi="Trebuchet MS" w:cs="Trebuchet MS"/>
+          <w:sz w:val="20"/>
+          <w:szCs w:val="20"/>
+          <w:lang w:val="es-US"/>
+        </w:rPr>
+        <w:t>INSTALACION SAMBA</w:t>
+      </w:r>
     </w:p>
     <w:p>
       <w:pPr>
@@ -3688,6 +3708,729 @@
           <w:lang w:val="es-US"/>
         </w:rPr>
       </w:pPr>
+      <w:r>
+        <w:rPr>
+          <w:noProof/>
+        </w:rPr>
+        <w:drawing>
+          <wp:inline distT="0" distB="0" distL="0" distR="0" wp14:anchorId="343C3349" wp14:editId="04883DCE">
+            <wp:extent cx="5915025" cy="1838325"/>
+            <wp:effectExtent l="0" t="0" r="9525" b="9525"/>
+            <wp:docPr id="7" name="Imagen 7"/>
+            <wp:cNvGraphicFramePr>
+              <a:graphicFrameLocks xmlns:a="http://schemas.openxmlformats.org/drawingml/2006/main" noChangeAspect="1"/>
+            </wp:cNvGraphicFramePr>
+            <a:graphic xmlns:a="http://schemas.openxmlformats.org/drawingml/2006/main">
+              <a:graphicData uri="http://schemas.openxmlformats.org/drawingml/2006/picture">
+                <pic:pic xmlns:pic="http://schemas.openxmlformats.org/drawingml/2006/picture">
+                  <pic:nvPicPr>
+                    <pic:cNvPr id="1" name=""/>
+                    <pic:cNvPicPr/>
+                  </pic:nvPicPr>
+                  <pic:blipFill>
+                    <a:blip r:embed="rId11"/>
+                    <a:stretch>
+                      <a:fillRect/>
+                    </a:stretch>
+                  </pic:blipFill>
+                  <pic:spPr>
+                    <a:xfrm>
+                      <a:off x="0" y="0"/>
+                      <a:ext cx="5915025" cy="1838325"/>
+                    </a:xfrm>
+                    <a:prstGeom prst="rect">
+                      <a:avLst/>
+                    </a:prstGeom>
+                  </pic:spPr>
+                </pic:pic>
+              </a:graphicData>
+            </a:graphic>
+          </wp:inline>
+        </w:drawing>
+      </w:r>
+    </w:p>
+    <w:p>
+      <w:pPr>
+        <w:ind w:left="80"/>
+        <w:rPr>
+          <w:rFonts w:ascii="Trebuchet MS" w:eastAsia="Trebuchet MS" w:hAnsi="Trebuchet MS" w:cs="Trebuchet MS"/>
+          <w:sz w:val="20"/>
+          <w:szCs w:val="20"/>
+          <w:lang w:val="es-US"/>
+        </w:rPr>
+      </w:pPr>
+      <w:r>
+        <w:rPr>
+          <w:rFonts w:ascii="Trebuchet MS" w:eastAsia="Trebuchet MS" w:hAnsi="Trebuchet MS" w:cs="Trebuchet MS"/>
+          <w:sz w:val="20"/>
+          <w:szCs w:val="20"/>
+          <w:lang w:val="es-US"/>
+        </w:rPr>
+        <w:t xml:space="preserve">En caso de no estar instalado usamos </w:t>
+      </w:r>
+      <w:proofErr w:type="spellStart"/>
+      <w:r>
+        <w:rPr>
+          <w:rFonts w:ascii="Trebuchet MS" w:eastAsia="Trebuchet MS" w:hAnsi="Trebuchet MS" w:cs="Trebuchet MS"/>
+          <w:sz w:val="20"/>
+          <w:szCs w:val="20"/>
+          <w:lang w:val="es-US"/>
+        </w:rPr>
+        <w:t>slackpmg</w:t>
+      </w:r>
+      <w:proofErr w:type="spellEnd"/>
+      <w:r>
+        <w:rPr>
+          <w:rFonts w:ascii="Trebuchet MS" w:eastAsia="Trebuchet MS" w:hAnsi="Trebuchet MS" w:cs="Trebuchet MS"/>
+          <w:sz w:val="20"/>
+          <w:szCs w:val="20"/>
+          <w:lang w:val="es-US"/>
+        </w:rPr>
+        <w:t xml:space="preserve"> </w:t>
+      </w:r>
+      <w:proofErr w:type="spellStart"/>
+      <w:r>
+        <w:rPr>
+          <w:rFonts w:ascii="Trebuchet MS" w:eastAsia="Trebuchet MS" w:hAnsi="Trebuchet MS" w:cs="Trebuchet MS"/>
+          <w:sz w:val="20"/>
+          <w:szCs w:val="20"/>
+          <w:lang w:val="es-US"/>
+        </w:rPr>
+        <w:t>install</w:t>
+      </w:r>
+      <w:proofErr w:type="spellEnd"/>
+      <w:r>
+        <w:rPr>
+          <w:rFonts w:ascii="Trebuchet MS" w:eastAsia="Trebuchet MS" w:hAnsi="Trebuchet MS" w:cs="Trebuchet MS"/>
+          <w:sz w:val="20"/>
+          <w:szCs w:val="20"/>
+          <w:lang w:val="es-US"/>
+        </w:rPr>
+        <w:t xml:space="preserve"> samba y accedemos al directorio /</w:t>
+      </w:r>
+      <w:proofErr w:type="spellStart"/>
+      <w:r>
+        <w:rPr>
+          <w:rFonts w:ascii="Trebuchet MS" w:eastAsia="Trebuchet MS" w:hAnsi="Trebuchet MS" w:cs="Trebuchet MS"/>
+          <w:sz w:val="20"/>
+          <w:szCs w:val="20"/>
+          <w:lang w:val="es-US"/>
+        </w:rPr>
+        <w:t>etc</w:t>
+      </w:r>
+      <w:proofErr w:type="spellEnd"/>
+      <w:r>
+        <w:rPr>
+          <w:rFonts w:ascii="Trebuchet MS" w:eastAsia="Trebuchet MS" w:hAnsi="Trebuchet MS" w:cs="Trebuchet MS"/>
+          <w:sz w:val="20"/>
+          <w:szCs w:val="20"/>
+          <w:lang w:val="es-US"/>
+        </w:rPr>
+        <w:t>/samba</w:t>
+      </w:r>
+    </w:p>
+    <w:p>
+      <w:pPr>
+        <w:ind w:left="80"/>
+        <w:rPr>
+          <w:rFonts w:ascii="Trebuchet MS" w:eastAsia="Trebuchet MS" w:hAnsi="Trebuchet MS" w:cs="Trebuchet MS"/>
+          <w:sz w:val="20"/>
+          <w:szCs w:val="20"/>
+          <w:lang w:val="es-US"/>
+        </w:rPr>
+      </w:pPr>
+    </w:p>
+    <w:p>
+      <w:pPr>
+        <w:ind w:left="80"/>
+        <w:rPr>
+          <w:rFonts w:ascii="Trebuchet MS" w:eastAsia="Trebuchet MS" w:hAnsi="Trebuchet MS" w:cs="Trebuchet MS"/>
+          <w:sz w:val="20"/>
+          <w:szCs w:val="20"/>
+          <w:lang w:val="es-US"/>
+        </w:rPr>
+      </w:pPr>
+      <w:r>
+        <w:rPr>
+          <w:noProof/>
+        </w:rPr>
+        <w:drawing>
+          <wp:inline distT="0" distB="0" distL="0" distR="0" wp14:anchorId="62F447E5" wp14:editId="5076FDE6">
+            <wp:extent cx="4362450" cy="752475"/>
+            <wp:effectExtent l="0" t="0" r="0" b="9525"/>
+            <wp:docPr id="8" name="Imagen 8"/>
+            <wp:cNvGraphicFramePr>
+              <a:graphicFrameLocks xmlns:a="http://schemas.openxmlformats.org/drawingml/2006/main" noChangeAspect="1"/>
+            </wp:cNvGraphicFramePr>
+            <a:graphic xmlns:a="http://schemas.openxmlformats.org/drawingml/2006/main">
+              <a:graphicData uri="http://schemas.openxmlformats.org/drawingml/2006/picture">
+                <pic:pic xmlns:pic="http://schemas.openxmlformats.org/drawingml/2006/picture">
+                  <pic:nvPicPr>
+                    <pic:cNvPr id="1" name=""/>
+                    <pic:cNvPicPr/>
+                  </pic:nvPicPr>
+                  <pic:blipFill>
+                    <a:blip r:embed="rId12"/>
+                    <a:stretch>
+                      <a:fillRect/>
+                    </a:stretch>
+                  </pic:blipFill>
+                  <pic:spPr>
+                    <a:xfrm>
+                      <a:off x="0" y="0"/>
+                      <a:ext cx="4362450" cy="752475"/>
+                    </a:xfrm>
+                    <a:prstGeom prst="rect">
+                      <a:avLst/>
+                    </a:prstGeom>
+                  </pic:spPr>
+                </pic:pic>
+              </a:graphicData>
+            </a:graphic>
+          </wp:inline>
+        </w:drawing>
+      </w:r>
+    </w:p>
+    <w:p>
+      <w:pPr>
+        <w:ind w:left="80"/>
+        <w:rPr>
+          <w:rFonts w:ascii="Trebuchet MS" w:eastAsia="Trebuchet MS" w:hAnsi="Trebuchet MS" w:cs="Trebuchet MS"/>
+          <w:sz w:val="20"/>
+          <w:szCs w:val="20"/>
+          <w:lang w:val="es-US"/>
+        </w:rPr>
+      </w:pPr>
+      <w:r>
+        <w:rPr>
+          <w:noProof/>
+        </w:rPr>
+        <w:lastRenderedPageBreak/>
+        <w:drawing>
+          <wp:inline distT="0" distB="0" distL="0" distR="0" wp14:anchorId="7B13AC16" wp14:editId="3CBDBF94">
+            <wp:extent cx="4829175" cy="1562100"/>
+            <wp:effectExtent l="0" t="0" r="9525" b="0"/>
+            <wp:docPr id="19" name="Imagen 19"/>
+            <wp:cNvGraphicFramePr>
+              <a:graphicFrameLocks xmlns:a="http://schemas.openxmlformats.org/drawingml/2006/main" noChangeAspect="1"/>
+            </wp:cNvGraphicFramePr>
+            <a:graphic xmlns:a="http://schemas.openxmlformats.org/drawingml/2006/main">
+              <a:graphicData uri="http://schemas.openxmlformats.org/drawingml/2006/picture">
+                <pic:pic xmlns:pic="http://schemas.openxmlformats.org/drawingml/2006/picture">
+                  <pic:nvPicPr>
+                    <pic:cNvPr id="1" name=""/>
+                    <pic:cNvPicPr/>
+                  </pic:nvPicPr>
+                  <pic:blipFill>
+                    <a:blip r:embed="rId13"/>
+                    <a:stretch>
+                      <a:fillRect/>
+                    </a:stretch>
+                  </pic:blipFill>
+                  <pic:spPr>
+                    <a:xfrm>
+                      <a:off x="0" y="0"/>
+                      <a:ext cx="4829175" cy="1562100"/>
+                    </a:xfrm>
+                    <a:prstGeom prst="rect">
+                      <a:avLst/>
+                    </a:prstGeom>
+                  </pic:spPr>
+                </pic:pic>
+              </a:graphicData>
+            </a:graphic>
+          </wp:inline>
+        </w:drawing>
+      </w:r>
+    </w:p>
+    <w:p>
+      <w:pPr>
+        <w:ind w:left="80"/>
+        <w:rPr>
+          <w:rFonts w:ascii="Trebuchet MS" w:eastAsia="Trebuchet MS" w:hAnsi="Trebuchet MS" w:cs="Trebuchet MS"/>
+          <w:sz w:val="20"/>
+          <w:szCs w:val="20"/>
+          <w:lang w:val="es-US"/>
+        </w:rPr>
+      </w:pPr>
+      <w:r>
+        <w:rPr>
+          <w:noProof/>
+        </w:rPr>
+        <w:drawing>
+          <wp:inline distT="0" distB="0" distL="0" distR="0" wp14:anchorId="60D11048" wp14:editId="4F6A8D52">
+            <wp:extent cx="4676775" cy="1200150"/>
+            <wp:effectExtent l="0" t="0" r="9525" b="0"/>
+            <wp:docPr id="9" name="Imagen 9"/>
+            <wp:cNvGraphicFramePr>
+              <a:graphicFrameLocks xmlns:a="http://schemas.openxmlformats.org/drawingml/2006/main" noChangeAspect="1"/>
+            </wp:cNvGraphicFramePr>
+            <a:graphic xmlns:a="http://schemas.openxmlformats.org/drawingml/2006/main">
+              <a:graphicData uri="http://schemas.openxmlformats.org/drawingml/2006/picture">
+                <pic:pic xmlns:pic="http://schemas.openxmlformats.org/drawingml/2006/picture">
+                  <pic:nvPicPr>
+                    <pic:cNvPr id="1" name=""/>
+                    <pic:cNvPicPr/>
+                  </pic:nvPicPr>
+                  <pic:blipFill>
+                    <a:blip r:embed="rId14"/>
+                    <a:stretch>
+                      <a:fillRect/>
+                    </a:stretch>
+                  </pic:blipFill>
+                  <pic:spPr>
+                    <a:xfrm>
+                      <a:off x="0" y="0"/>
+                      <a:ext cx="4676775" cy="1200150"/>
+                    </a:xfrm>
+                    <a:prstGeom prst="rect">
+                      <a:avLst/>
+                    </a:prstGeom>
+                  </pic:spPr>
+                </pic:pic>
+              </a:graphicData>
+            </a:graphic>
+          </wp:inline>
+        </w:drawing>
+      </w:r>
+    </w:p>
+    <w:p>
+      <w:pPr>
+        <w:ind w:left="80"/>
+        <w:rPr>
+          <w:rFonts w:ascii="Trebuchet MS" w:eastAsia="Trebuchet MS" w:hAnsi="Trebuchet MS" w:cs="Trebuchet MS"/>
+          <w:sz w:val="20"/>
+          <w:szCs w:val="20"/>
+          <w:lang w:val="es-US"/>
+        </w:rPr>
+      </w:pPr>
+      <w:r>
+        <w:rPr>
+          <w:noProof/>
+        </w:rPr>
+        <w:drawing>
+          <wp:inline distT="0" distB="0" distL="0" distR="0" wp14:anchorId="4285091D" wp14:editId="04BB85D7">
+            <wp:extent cx="3962400" cy="685800"/>
+            <wp:effectExtent l="0" t="0" r="0" b="0"/>
+            <wp:docPr id="20" name="Imagen 20"/>
+            <wp:cNvGraphicFramePr>
+              <a:graphicFrameLocks xmlns:a="http://schemas.openxmlformats.org/drawingml/2006/main" noChangeAspect="1"/>
+            </wp:cNvGraphicFramePr>
+            <a:graphic xmlns:a="http://schemas.openxmlformats.org/drawingml/2006/main">
+              <a:graphicData uri="http://schemas.openxmlformats.org/drawingml/2006/picture">
+                <pic:pic xmlns:pic="http://schemas.openxmlformats.org/drawingml/2006/picture">
+                  <pic:nvPicPr>
+                    <pic:cNvPr id="1" name=""/>
+                    <pic:cNvPicPr/>
+                  </pic:nvPicPr>
+                  <pic:blipFill>
+                    <a:blip r:embed="rId15"/>
+                    <a:stretch>
+                      <a:fillRect/>
+                    </a:stretch>
+                  </pic:blipFill>
+                  <pic:spPr>
+                    <a:xfrm>
+                      <a:off x="0" y="0"/>
+                      <a:ext cx="3962400" cy="685800"/>
+                    </a:xfrm>
+                    <a:prstGeom prst="rect">
+                      <a:avLst/>
+                    </a:prstGeom>
+                  </pic:spPr>
+                </pic:pic>
+              </a:graphicData>
+            </a:graphic>
+          </wp:inline>
+        </w:drawing>
+      </w:r>
+    </w:p>
+    <w:p>
+      <w:pPr>
+        <w:ind w:left="80"/>
+        <w:rPr>
+          <w:rFonts w:ascii="Trebuchet MS" w:eastAsia="Trebuchet MS" w:hAnsi="Trebuchet MS" w:cs="Trebuchet MS"/>
+          <w:sz w:val="20"/>
+          <w:szCs w:val="20"/>
+          <w:lang w:val="es-US"/>
+        </w:rPr>
+      </w:pPr>
+      <w:r>
+        <w:rPr>
+          <w:noProof/>
+        </w:rPr>
+        <w:drawing>
+          <wp:inline distT="0" distB="0" distL="0" distR="0" wp14:anchorId="5E0CE99F" wp14:editId="306B59F2">
+            <wp:extent cx="3971925" cy="990600"/>
+            <wp:effectExtent l="0" t="0" r="9525" b="0"/>
+            <wp:docPr id="10" name="Imagen 10"/>
+            <wp:cNvGraphicFramePr>
+              <a:graphicFrameLocks xmlns:a="http://schemas.openxmlformats.org/drawingml/2006/main" noChangeAspect="1"/>
+            </wp:cNvGraphicFramePr>
+            <a:graphic xmlns:a="http://schemas.openxmlformats.org/drawingml/2006/main">
+              <a:graphicData uri="http://schemas.openxmlformats.org/drawingml/2006/picture">
+                <pic:pic xmlns:pic="http://schemas.openxmlformats.org/drawingml/2006/picture">
+                  <pic:nvPicPr>
+                    <pic:cNvPr id="1" name=""/>
+                    <pic:cNvPicPr/>
+                  </pic:nvPicPr>
+                  <pic:blipFill>
+                    <a:blip r:embed="rId16"/>
+                    <a:stretch>
+                      <a:fillRect/>
+                    </a:stretch>
+                  </pic:blipFill>
+                  <pic:spPr>
+                    <a:xfrm>
+                      <a:off x="0" y="0"/>
+                      <a:ext cx="3971925" cy="990600"/>
+                    </a:xfrm>
+                    <a:prstGeom prst="rect">
+                      <a:avLst/>
+                    </a:prstGeom>
+                  </pic:spPr>
+                </pic:pic>
+              </a:graphicData>
+            </a:graphic>
+          </wp:inline>
+        </w:drawing>
+      </w:r>
+      <w:bookmarkStart w:id="4" w:name="_GoBack"/>
+      <w:bookmarkEnd w:id="4"/>
+    </w:p>
+    <w:p>
+      <w:pPr>
+        <w:ind w:left="80"/>
+        <w:rPr>
+          <w:rFonts w:ascii="Trebuchet MS" w:eastAsia="Trebuchet MS" w:hAnsi="Trebuchet MS" w:cs="Trebuchet MS"/>
+          <w:sz w:val="20"/>
+          <w:szCs w:val="20"/>
+          <w:lang w:val="es-US"/>
+        </w:rPr>
+      </w:pPr>
+      <w:r>
+        <w:rPr>
+          <w:noProof/>
+        </w:rPr>
+        <w:lastRenderedPageBreak/>
+        <w:drawing>
+          <wp:inline distT="0" distB="0" distL="0" distR="0" wp14:anchorId="14EC7EB0" wp14:editId="4D78B257">
+            <wp:extent cx="5943600" cy="4328160"/>
+            <wp:effectExtent l="0" t="0" r="0" b="0"/>
+            <wp:docPr id="16" name="Imagen 16"/>
+            <wp:cNvGraphicFramePr>
+              <a:graphicFrameLocks xmlns:a="http://schemas.openxmlformats.org/drawingml/2006/main" noChangeAspect="1"/>
+            </wp:cNvGraphicFramePr>
+            <a:graphic xmlns:a="http://schemas.openxmlformats.org/drawingml/2006/main">
+              <a:graphicData uri="http://schemas.openxmlformats.org/drawingml/2006/picture">
+                <pic:pic xmlns:pic="http://schemas.openxmlformats.org/drawingml/2006/picture">
+                  <pic:nvPicPr>
+                    <pic:cNvPr id="1" name=""/>
+                    <pic:cNvPicPr/>
+                  </pic:nvPicPr>
+                  <pic:blipFill>
+                    <a:blip r:embed="rId17"/>
+                    <a:stretch>
+                      <a:fillRect/>
+                    </a:stretch>
+                  </pic:blipFill>
+                  <pic:spPr>
+                    <a:xfrm>
+                      <a:off x="0" y="0"/>
+                      <a:ext cx="5943600" cy="4328160"/>
+                    </a:xfrm>
+                    <a:prstGeom prst="rect">
+                      <a:avLst/>
+                    </a:prstGeom>
+                  </pic:spPr>
+                </pic:pic>
+              </a:graphicData>
+            </a:graphic>
+          </wp:inline>
+        </w:drawing>
+      </w:r>
+    </w:p>
+    <w:p>
+      <w:pPr>
+        <w:ind w:left="80"/>
+        <w:rPr>
+          <w:rFonts w:ascii="Trebuchet MS" w:eastAsia="Trebuchet MS" w:hAnsi="Trebuchet MS" w:cs="Trebuchet MS"/>
+          <w:sz w:val="20"/>
+          <w:szCs w:val="20"/>
+          <w:lang w:val="es-US"/>
+        </w:rPr>
+      </w:pPr>
+      <w:r>
+        <w:rPr>
+          <w:noProof/>
+        </w:rPr>
+        <w:drawing>
+          <wp:inline distT="0" distB="0" distL="0" distR="0" wp14:anchorId="13B0D925" wp14:editId="0DAB18C7">
+            <wp:extent cx="5943600" cy="1804035"/>
+            <wp:effectExtent l="0" t="0" r="0" b="5715"/>
+            <wp:docPr id="17" name="Imagen 17"/>
+            <wp:cNvGraphicFramePr>
+              <a:graphicFrameLocks xmlns:a="http://schemas.openxmlformats.org/drawingml/2006/main" noChangeAspect="1"/>
+            </wp:cNvGraphicFramePr>
+            <a:graphic xmlns:a="http://schemas.openxmlformats.org/drawingml/2006/main">
+              <a:graphicData uri="http://schemas.openxmlformats.org/drawingml/2006/picture">
+                <pic:pic xmlns:pic="http://schemas.openxmlformats.org/drawingml/2006/picture">
+                  <pic:nvPicPr>
+                    <pic:cNvPr id="1" name=""/>
+                    <pic:cNvPicPr/>
+                  </pic:nvPicPr>
+                  <pic:blipFill>
+                    <a:blip r:embed="rId18"/>
+                    <a:stretch>
+                      <a:fillRect/>
+                    </a:stretch>
+                  </pic:blipFill>
+                  <pic:spPr>
+                    <a:xfrm>
+                      <a:off x="0" y="0"/>
+                      <a:ext cx="5943600" cy="1804035"/>
+                    </a:xfrm>
+                    <a:prstGeom prst="rect">
+                      <a:avLst/>
+                    </a:prstGeom>
+                  </pic:spPr>
+                </pic:pic>
+              </a:graphicData>
+            </a:graphic>
+          </wp:inline>
+        </w:drawing>
+      </w:r>
+    </w:p>
+    <w:p>
+      <w:pPr>
+        <w:ind w:left="80"/>
+        <w:rPr>
+          <w:rFonts w:ascii="Trebuchet MS" w:eastAsia="Trebuchet MS" w:hAnsi="Trebuchet MS" w:cs="Trebuchet MS"/>
+          <w:sz w:val="20"/>
+          <w:szCs w:val="20"/>
+          <w:lang w:val="es-US"/>
+        </w:rPr>
+      </w:pPr>
+      <w:r>
+        <w:rPr>
+          <w:noProof/>
+        </w:rPr>
+        <w:lastRenderedPageBreak/>
+        <w:drawing>
+          <wp:inline distT="0" distB="0" distL="0" distR="0" wp14:anchorId="438CEE1D" wp14:editId="6D0EF54A">
+            <wp:extent cx="5943600" cy="2847975"/>
+            <wp:effectExtent l="0" t="0" r="0" b="9525"/>
+            <wp:docPr id="18" name="Imagen 18"/>
+            <wp:cNvGraphicFramePr>
+              <a:graphicFrameLocks xmlns:a="http://schemas.openxmlformats.org/drawingml/2006/main" noChangeAspect="1"/>
+            </wp:cNvGraphicFramePr>
+            <a:graphic xmlns:a="http://schemas.openxmlformats.org/drawingml/2006/main">
+              <a:graphicData uri="http://schemas.openxmlformats.org/drawingml/2006/picture">
+                <pic:pic xmlns:pic="http://schemas.openxmlformats.org/drawingml/2006/picture">
+                  <pic:nvPicPr>
+                    <pic:cNvPr id="1" name=""/>
+                    <pic:cNvPicPr/>
+                  </pic:nvPicPr>
+                  <pic:blipFill>
+                    <a:blip r:embed="rId19"/>
+                    <a:stretch>
+                      <a:fillRect/>
+                    </a:stretch>
+                  </pic:blipFill>
+                  <pic:spPr>
+                    <a:xfrm>
+                      <a:off x="0" y="0"/>
+                      <a:ext cx="5943600" cy="2847975"/>
+                    </a:xfrm>
+                    <a:prstGeom prst="rect">
+                      <a:avLst/>
+                    </a:prstGeom>
+                  </pic:spPr>
+                </pic:pic>
+              </a:graphicData>
+            </a:graphic>
+          </wp:inline>
+        </w:drawing>
+      </w:r>
+    </w:p>
+    <w:p>
+      <w:pPr>
+        <w:ind w:left="80"/>
+        <w:rPr>
+          <w:rFonts w:ascii="Trebuchet MS" w:eastAsia="Trebuchet MS" w:hAnsi="Trebuchet MS" w:cs="Trebuchet MS"/>
+          <w:sz w:val="20"/>
+          <w:szCs w:val="20"/>
+          <w:lang w:val="es-US"/>
+        </w:rPr>
+      </w:pPr>
+    </w:p>
+    <w:p>
+      <w:pPr>
+        <w:ind w:left="80"/>
+        <w:rPr>
+          <w:rFonts w:ascii="Trebuchet MS" w:eastAsia="Trebuchet MS" w:hAnsi="Trebuchet MS" w:cs="Trebuchet MS"/>
+          <w:sz w:val="20"/>
+          <w:szCs w:val="20"/>
+          <w:lang w:val="es-US"/>
+        </w:rPr>
+      </w:pPr>
+    </w:p>
+    <w:p>
+      <w:pPr>
+        <w:ind w:left="80"/>
+        <w:rPr>
+          <w:rFonts w:ascii="Trebuchet MS" w:eastAsia="Trebuchet MS" w:hAnsi="Trebuchet MS" w:cs="Trebuchet MS"/>
+          <w:sz w:val="20"/>
+          <w:szCs w:val="20"/>
+          <w:lang w:val="es-US"/>
+        </w:rPr>
+      </w:pPr>
+      <w:r>
+        <w:rPr>
+          <w:noProof/>
+        </w:rPr>
+        <w:drawing>
+          <wp:inline distT="0" distB="0" distL="0" distR="0" wp14:anchorId="4548BF56" wp14:editId="12E11106">
+            <wp:extent cx="4676775" cy="1247775"/>
+            <wp:effectExtent l="0" t="0" r="9525" b="9525"/>
+            <wp:docPr id="21" name="Imagen 21"/>
+            <wp:cNvGraphicFramePr>
+              <a:graphicFrameLocks xmlns:a="http://schemas.openxmlformats.org/drawingml/2006/main" noChangeAspect="1"/>
+            </wp:cNvGraphicFramePr>
+            <a:graphic xmlns:a="http://schemas.openxmlformats.org/drawingml/2006/main">
+              <a:graphicData uri="http://schemas.openxmlformats.org/drawingml/2006/picture">
+                <pic:pic xmlns:pic="http://schemas.openxmlformats.org/drawingml/2006/picture">
+                  <pic:nvPicPr>
+                    <pic:cNvPr id="1" name=""/>
+                    <pic:cNvPicPr/>
+                  </pic:nvPicPr>
+                  <pic:blipFill>
+                    <a:blip r:embed="rId20"/>
+                    <a:stretch>
+                      <a:fillRect/>
+                    </a:stretch>
+                  </pic:blipFill>
+                  <pic:spPr>
+                    <a:xfrm>
+                      <a:off x="0" y="0"/>
+                      <a:ext cx="4676775" cy="1247775"/>
+                    </a:xfrm>
+                    <a:prstGeom prst="rect">
+                      <a:avLst/>
+                    </a:prstGeom>
+                  </pic:spPr>
+                </pic:pic>
+              </a:graphicData>
+            </a:graphic>
+          </wp:inline>
+        </w:drawing>
+      </w:r>
+    </w:p>
+    <w:p>
+      <w:pPr>
+        <w:ind w:left="80"/>
+        <w:rPr>
+          <w:rFonts w:ascii="Trebuchet MS" w:eastAsia="Trebuchet MS" w:hAnsi="Trebuchet MS" w:cs="Trebuchet MS"/>
+          <w:sz w:val="20"/>
+          <w:szCs w:val="20"/>
+          <w:lang w:val="es-US"/>
+        </w:rPr>
+      </w:pPr>
+      <w:r>
+        <w:rPr>
+          <w:noProof/>
+        </w:rPr>
+        <w:drawing>
+          <wp:inline distT="0" distB="0" distL="0" distR="0" wp14:anchorId="398F2AE3" wp14:editId="1D7F2BE4">
+            <wp:extent cx="5943600" cy="1390650"/>
+            <wp:effectExtent l="0" t="0" r="0" b="0"/>
+            <wp:docPr id="22" name="Imagen 22"/>
+            <wp:cNvGraphicFramePr>
+              <a:graphicFrameLocks xmlns:a="http://schemas.openxmlformats.org/drawingml/2006/main" noChangeAspect="1"/>
+            </wp:cNvGraphicFramePr>
+            <a:graphic xmlns:a="http://schemas.openxmlformats.org/drawingml/2006/main">
+              <a:graphicData uri="http://schemas.openxmlformats.org/drawingml/2006/picture">
+                <pic:pic xmlns:pic="http://schemas.openxmlformats.org/drawingml/2006/picture">
+                  <pic:nvPicPr>
+                    <pic:cNvPr id="1" name=""/>
+                    <pic:cNvPicPr/>
+                  </pic:nvPicPr>
+                  <pic:blipFill>
+                    <a:blip r:embed="rId21"/>
+                    <a:stretch>
+                      <a:fillRect/>
+                    </a:stretch>
+                  </pic:blipFill>
+                  <pic:spPr>
+                    <a:xfrm>
+                      <a:off x="0" y="0"/>
+                      <a:ext cx="5943600" cy="1390650"/>
+                    </a:xfrm>
+                    <a:prstGeom prst="rect">
+                      <a:avLst/>
+                    </a:prstGeom>
+                  </pic:spPr>
+                </pic:pic>
+              </a:graphicData>
+            </a:graphic>
+          </wp:inline>
+        </w:drawing>
+      </w:r>
+    </w:p>
+    <w:p>
+      <w:pPr>
+        <w:ind w:left="80"/>
+        <w:rPr>
+          <w:rFonts w:ascii="Trebuchet MS" w:eastAsia="Trebuchet MS" w:hAnsi="Trebuchet MS" w:cs="Trebuchet MS"/>
+          <w:sz w:val="20"/>
+          <w:szCs w:val="20"/>
+          <w:lang w:val="es-US"/>
+        </w:rPr>
+      </w:pPr>
+    </w:p>
+    <w:p>
+      <w:pPr>
+        <w:ind w:left="80"/>
+        <w:rPr>
+          <w:rFonts w:ascii="Trebuchet MS" w:eastAsia="Trebuchet MS" w:hAnsi="Trebuchet MS" w:cs="Trebuchet MS"/>
+          <w:sz w:val="20"/>
+          <w:szCs w:val="20"/>
+          <w:lang w:val="es-US"/>
+        </w:rPr>
+      </w:pPr>
+    </w:p>
+    <w:p>
+      <w:pPr>
+        <w:ind w:left="80"/>
+        <w:rPr>
+          <w:rFonts w:ascii="Trebuchet MS" w:eastAsia="Trebuchet MS" w:hAnsi="Trebuchet MS" w:cs="Trebuchet MS"/>
+          <w:sz w:val="20"/>
+          <w:szCs w:val="20"/>
+          <w:lang w:val="es-US"/>
+        </w:rPr>
+      </w:pPr>
+    </w:p>
+    <w:p>
+      <w:pPr>
+        <w:ind w:left="80"/>
+        <w:rPr>
+          <w:rFonts w:ascii="Trebuchet MS" w:eastAsia="Trebuchet MS" w:hAnsi="Trebuchet MS" w:cs="Trebuchet MS"/>
+          <w:sz w:val="20"/>
+          <w:szCs w:val="20"/>
+          <w:lang w:val="es-US"/>
+        </w:rPr>
+      </w:pPr>
+    </w:p>
+    <w:p>
+      <w:pPr>
+        <w:ind w:left="80"/>
+        <w:rPr>
+          <w:rFonts w:ascii="Trebuchet MS" w:eastAsia="Trebuchet MS" w:hAnsi="Trebuchet MS" w:cs="Trebuchet MS"/>
+          <w:sz w:val="20"/>
+          <w:szCs w:val="20"/>
+          <w:lang w:val="es-US"/>
+        </w:rPr>
+      </w:pPr>
     </w:p>
     <w:p>
       <w:pPr>
@@ -3696,14 +4439,14 @@
           <w:color w:val="92D050"/>
         </w:rPr>
       </w:pPr>
-      <w:bookmarkStart w:id="4" w:name="_Toc70610434"/>
+      <w:bookmarkStart w:id="5" w:name="_Toc70610434"/>
       <w:r>
         <w:rPr>
           <w:color w:val="92D050"/>
         </w:rPr>
         <w:t>Bibliografía</w:t>
       </w:r>
-      <w:bookmarkEnd w:id="4"/>
+      <w:bookmarkEnd w:id="5"/>
     </w:p>
     <w:p>
       <w:pPr>
@@ -3714,7 +4457,7 @@
           <w:lang w:val="es-US"/>
         </w:rPr>
       </w:pPr>
-      <w:hyperlink r:id="rId11" w:history="1">
+      <w:hyperlink r:id="rId22" w:history="1">
         <w:r>
           <w:rPr>
             <w:rStyle w:val="Hipervnculo"/>
@@ -3735,7 +4478,7 @@
           <w:lang w:val="es-US"/>
         </w:rPr>
       </w:pPr>
-      <w:hyperlink r:id="rId12" w:history="1">
+      <w:hyperlink r:id="rId23" w:history="1">
         <w:r>
           <w:rPr>
             <w:rStyle w:val="Hipervnculo"/>
@@ -3756,7 +4499,7 @@
           <w:lang w:val="es-US"/>
         </w:rPr>
       </w:pPr>
-      <w:hyperlink r:id="rId13" w:history="1">
+      <w:hyperlink r:id="rId24" w:history="1">
         <w:r>
           <w:rPr>
             <w:rStyle w:val="Hipervnculo"/>
@@ -3777,7 +4520,7 @@
           <w:lang w:val="es-US"/>
         </w:rPr>
       </w:pPr>
-      <w:hyperlink r:id="rId14" w:anchor=":~:text=Protocolo%20no%20orientado%20a%20la%20conexi%C3%B3n&amp;text=El%20dispositivo%20en%20un%20extremo,un%20mensaje%20dirigido%20al%20receptor" w:history="1">
+      <w:hyperlink r:id="rId25" w:anchor=":~:text=Protocolo%20no%20orientado%20a%20la%20conexi%C3%B3n&amp;text=El%20dispositivo%20en%20un%20extremo,un%20mensaje%20dirigido%20al%20receptor" w:history="1">
         <w:r>
           <w:rPr>
             <w:rStyle w:val="Hipervnculo"/>
@@ -3806,7 +4549,7 @@
           <w:lang w:val="es-US"/>
         </w:rPr>
       </w:pPr>
-      <w:hyperlink r:id="rId15" w:history="1">
+      <w:hyperlink r:id="rId26" w:history="1">
         <w:r>
           <w:rPr>
             <w:rStyle w:val="Hipervnculo"/>
@@ -3827,7 +4570,7 @@
           <w:lang w:val="es-US"/>
         </w:rPr>
       </w:pPr>
-      <w:hyperlink r:id="rId16" w:history="1">
+      <w:hyperlink r:id="rId27" w:history="1">
         <w:r>
           <w:rPr>
             <w:rStyle w:val="Hipervnculo"/>
@@ -3861,7 +4604,7 @@
 </file>
 
 <file path=word/numbering.xml><?xml version="1.0" encoding="utf-8"?>
-<w:numbering xmlns:wpc="http://schemas.microsoft.com/office/word/2010/wordprocessingCanvas" xmlns:cx="http://schemas.microsoft.com/office/drawing/2014/chartex" xmlns:cx1="http://schemas.microsoft.com/office/drawing/2015/9/8/chartex" xmlns:cx2="http://schemas.microsoft.com/office/drawing/2015/10/21/chartex" xmlns:cx3="http://schemas.microsoft.com/office/drawing/2016/5/9/chartex" xmlns:cx4="http://schemas.microsoft.com/office/drawing/2016/5/10/chartex" xmlns:cx5="http://schemas.microsoft.com/office/drawing/2016/5/11/chartex" xmlns:cx6="http://schemas.microsoft.com/office/drawing/2016/5/12/chartex" xmlns:cx7="http://schemas.microsoft.com/office/drawing/2016/5/13/chartex" xmlns:cx8="http://schemas.microsoft.com/office/drawing/2016/5/14/chartex" xmlns:mc="http://schemas.openxmlformats.org/markup-compatibility/2006" xmlns:aink="http://schemas.microsoft.com/office/drawing/2016/ink" xmlns:am3d="http://schemas.microsoft.com/office/drawing/2017/model3d" xmlns:o="urn:schemas-microsoft-com:office:office" xmlns:r="http://schemas.openxmlformats.org/officeDocument/2006/relationships" xmlns:m="http://schemas.openxmlformats.org/officeDocument/2006/math" xmlns:v="urn:schemas-microsoft-com:vml" xmlns:wp14="http://schemas.microsoft.com/office/word/2010/wordprocessingDrawing" xmlns:wp="http://schemas.openxmlformats.org/drawingml/2006/wordprocessingDrawing" xmlns:w10="urn:schemas-microsoft-com:office:word" xmlns:w="http://schemas.openxmlformats.org/wordprocessingml/2006/main" xmlns:w14="http://schemas.microsoft.com/office/word/2010/wordml" xmlns:w15="http://schemas.microsoft.com/office/word/2012/wordml" xmlns:w16cex="http://schemas.microsoft.com/office/word/2018/wordml/cex" xmlns:w16cid="http://schemas.microsoft.com/office/word/2016/wordml/cid" xmlns:w16="http://schemas.microsoft.com/office/word/2018/wordml" xmlns:w16sdtdh="http://schemas.microsoft.com/office/word/2020/wordml/sdtdatahash" xmlns:w16se="http://schemas.microsoft.com/office/word/2015/wordml/symex" xmlns:wpg="http://schemas.microsoft.com/office/word/2010/wordprocessingGroup" xmlns:wpi="http://schemas.microsoft.com/office/word/2010/wordprocessingInk" xmlns:wne="http://schemas.microsoft.com/office/word/2006/wordml" xmlns:wps="http://schemas.microsoft.com/office/word/2010/wordprocessingShape" mc:Ignorable="w14 w15 w16se w16cid w16 w16cex w16sdtdh wp14">
+<w:numbering xmlns:wpc="http://schemas.microsoft.com/office/word/2010/wordprocessingCanvas" xmlns:cx="http://schemas.microsoft.com/office/drawing/2014/chartex" xmlns:mc="http://schemas.openxmlformats.org/markup-compatibility/2006" xmlns:o="urn:schemas-microsoft-com:office:office" xmlns:r="http://schemas.openxmlformats.org/officeDocument/2006/relationships" xmlns:m="http://schemas.openxmlformats.org/officeDocument/2006/math" xmlns:v="urn:schemas-microsoft-com:vml" xmlns:wp14="http://schemas.microsoft.com/office/word/2010/wordprocessingDrawing" xmlns:wp="http://schemas.openxmlformats.org/drawingml/2006/wordprocessingDrawing" xmlns:w10="urn:schemas-microsoft-com:office:word" xmlns:w="http://schemas.openxmlformats.org/wordprocessingml/2006/main" xmlns:w14="http://schemas.microsoft.com/office/word/2010/wordml" xmlns:w15="http://schemas.microsoft.com/office/word/2012/wordml" xmlns:w16se="http://schemas.microsoft.com/office/word/2015/wordml/symex" xmlns:wpg="http://schemas.microsoft.com/office/word/2010/wordprocessingGroup" xmlns:wpi="http://schemas.microsoft.com/office/word/2010/wordprocessingInk" xmlns:wne="http://schemas.microsoft.com/office/word/2006/wordml" xmlns:wps="http://schemas.microsoft.com/office/word/2010/wordprocessingShape" mc:Ignorable="w14 w15 w16se wp14">
   <w:abstractNum w:abstractNumId="0" w15:restartNumberingAfterBreak="0">
     <w:nsid w:val="238E1F29"/>
     <w:multiLevelType w:val="hybridMultilevel"/>
@@ -4313,7 +5056,7 @@
 </file>
 
 <file path=word/styles.xml><?xml version="1.0" encoding="utf-8"?>
-<w:styles xmlns:mc="http://schemas.openxmlformats.org/markup-compatibility/2006" xmlns:r="http://schemas.openxmlformats.org/officeDocument/2006/relationships" xmlns:w="http://schemas.openxmlformats.org/wordprocessingml/2006/main" xmlns:w14="http://schemas.microsoft.com/office/word/2010/wordml" xmlns:w15="http://schemas.microsoft.com/office/word/2012/wordml" xmlns:w16cex="http://schemas.microsoft.com/office/word/2018/wordml/cex" xmlns:w16cid="http://schemas.microsoft.com/office/word/2016/wordml/cid" xmlns:w16="http://schemas.microsoft.com/office/word/2018/wordml" xmlns:w16sdtdh="http://schemas.microsoft.com/office/word/2020/wordml/sdtdatahash" xmlns:w16se="http://schemas.microsoft.com/office/word/2015/wordml/symex" mc:Ignorable="w14 w15 w16se w16cid w16 w16cex w16sdtdh">
+<w:styles xmlns:mc="http://schemas.openxmlformats.org/markup-compatibility/2006" xmlns:r="http://schemas.openxmlformats.org/officeDocument/2006/relationships" xmlns:w="http://schemas.openxmlformats.org/wordprocessingml/2006/main" xmlns:w14="http://schemas.microsoft.com/office/word/2010/wordml" xmlns:w15="http://schemas.microsoft.com/office/word/2012/wordml" xmlns:w16se="http://schemas.microsoft.com/office/word/2015/wordml/symex" mc:Ignorable="w14 w15 w16se">
   <w:docDefaults>
     <w:rPrDefault>
       <w:rPr>
@@ -4325,7 +5068,7 @@
     </w:rPrDefault>
     <w:pPrDefault/>
   </w:docDefaults>
-  <w:latentStyles w:defLockedState="0" w:defUIPriority="99" w:defSemiHidden="0" w:defUnhideWhenUsed="0" w:defQFormat="0" w:count="376">
+  <w:latentStyles w:defLockedState="0" w:defUIPriority="99" w:defSemiHidden="0" w:defUnhideWhenUsed="0" w:defQFormat="0" w:count="371">
     <w:lsdException w:name="Normal" w:uiPriority="0" w:qFormat="1"/>
     <w:lsdException w:name="heading 1" w:uiPriority="1" w:qFormat="1"/>
     <w:lsdException w:name="heading 2" w:semiHidden="1" w:uiPriority="9" w:unhideWhenUsed="1" w:qFormat="1"/>
@@ -4431,6 +5174,7 @@
     <w:lsdException w:name="HTML Sample" w:semiHidden="1" w:unhideWhenUsed="1"/>
     <w:lsdException w:name="HTML Typewriter" w:semiHidden="1" w:unhideWhenUsed="1"/>
     <w:lsdException w:name="HTML Variable" w:semiHidden="1" w:unhideWhenUsed="1"/>
+    <w:lsdException w:name="Normal Table" w:semiHidden="1" w:unhideWhenUsed="1"/>
     <w:lsdException w:name="annotation subject" w:semiHidden="1" w:unhideWhenUsed="1"/>
     <w:lsdException w:name="No List" w:semiHidden="1" w:unhideWhenUsed="1"/>
     <w:lsdException w:name="Outline List 1" w:semiHidden="1" w:unhideWhenUsed="1"/>
@@ -4473,8 +5217,11 @@
     <w:lsdException w:name="Table Contemporary" w:semiHidden="1" w:unhideWhenUsed="1"/>
     <w:lsdException w:name="Table Elegant" w:semiHidden="1" w:unhideWhenUsed="1"/>
     <w:lsdException w:name="Table Professional" w:semiHidden="1" w:unhideWhenUsed="1"/>
+    <w:lsdException w:name="Table Subtle 1" w:semiHidden="1" w:unhideWhenUsed="1"/>
     <w:lsdException w:name="Table Subtle 2" w:semiHidden="1" w:unhideWhenUsed="1"/>
     <w:lsdException w:name="Table Web 1" w:semiHidden="1" w:unhideWhenUsed="1"/>
+    <w:lsdException w:name="Table Web 2" w:semiHidden="1" w:unhideWhenUsed="1"/>
+    <w:lsdException w:name="Table Web 3" w:semiHidden="1" w:unhideWhenUsed="1"/>
     <w:lsdException w:name="Balloon Text" w:semiHidden="1" w:unhideWhenUsed="1"/>
     <w:lsdException w:name="Table Grid" w:uiPriority="59"/>
     <w:lsdException w:name="Table Theme" w:semiHidden="1" w:unhideWhenUsed="1"/>
@@ -4693,11 +5440,6 @@
     <w:lsdException w:name="List Table 5 Dark Accent 6" w:uiPriority="50"/>
     <w:lsdException w:name="List Table 6 Colorful Accent 6" w:uiPriority="51"/>
     <w:lsdException w:name="List Table 7 Colorful Accent 6" w:uiPriority="52"/>
-    <w:lsdException w:name="Mention" w:semiHidden="1" w:unhideWhenUsed="1"/>
-    <w:lsdException w:name="Smart Hyperlink" w:semiHidden="1" w:unhideWhenUsed="1"/>
-    <w:lsdException w:name="Hashtag" w:semiHidden="1" w:unhideWhenUsed="1"/>
-    <w:lsdException w:name="Unresolved Mention" w:semiHidden="1" w:unhideWhenUsed="1"/>
-    <w:lsdException w:name="Smart Link" w:semiHidden="1" w:unhideWhenUsed="1"/>
   </w:latentStyles>
   <w:style w:type="paragraph" w:default="1" w:styleId="Normal">
     <w:name w:val="Normal"/>

</xml_diff>